<commit_message>
garfield fanfic ver 2
</commit_message>
<xml_diff>
--- a/garfeidl fanfiction.docx
+++ b/garfeidl fanfiction.docx
@@ -14,21 +14,13 @@
         <w:rPr>
           <w:lang w:val="en-US"/>
         </w:rPr>
-        <w:t xml:space="preserve">1: how </w:t>
-      </w:r>
-      <w:proofErr w:type="spellStart"/>
-      <w:r>
-        <w:rPr>
-          <w:lang w:val="en-US"/>
-        </w:rPr>
-        <w:t>garfield</w:t>
-      </w:r>
-      <w:proofErr w:type="spellEnd"/>
-      <w:r>
-        <w:rPr>
-          <w:lang w:val="en-US"/>
-        </w:rPr>
-        <w:t xml:space="preserve"> became handsome</w:t>
+        <w:t xml:space="preserve">1: </w:t>
+      </w:r>
+      <w:r>
+        <w:rPr>
+          <w:lang w:val="en-US"/>
+        </w:rPr>
+        <w:t>a garfing introduction</w:t>
       </w:r>
     </w:p>
     <w:p>
@@ -71,7 +63,7 @@
                     <pic:cNvPicPr/>
                   </pic:nvPicPr>
                   <pic:blipFill>
-                    <a:blip r:embed="rId4">
+                    <a:blip r:embed="rId5">
                       <a:extLst>
                         <a:ext uri="{28A0092B-C50C-407E-A947-70E740481C1C}">
                           <a14:useLocalDpi xmlns:a14="http://schemas.microsoft.com/office/drawing/2010/main" val="0"/>
@@ -561,6 +553,7 @@
       </w:pPr>
       <w:r>
         <w:rPr>
+          <w:noProof/>
           <w:sz w:val="28"/>
           <w:szCs w:val="28"/>
           <w:lang w:val="en-US"/>
@@ -589,7 +582,7 @@
                     <pic:cNvPicPr/>
                   </pic:nvPicPr>
                   <pic:blipFill>
-                    <a:blip r:embed="rId5">
+                    <a:blip r:embed="rId6">
                       <a:extLst>
                         <a:ext uri="{28A0092B-C50C-407E-A947-70E740481C1C}">
                           <a14:useLocalDpi xmlns:a14="http://schemas.microsoft.com/office/drawing/2010/main" val="0"/>
@@ -759,25 +752,7 @@
           <w:lang w:val="en-US"/>
         </w:rPr>
         <w:br/>
-        <w:t xml:space="preserve">‘This is quite the unfortunate occurrence’, said the field. He decided to ignore the call at first, and picked </w:t>
-      </w:r>
-      <w:proofErr w:type="gramStart"/>
-      <w:r>
-        <w:rPr>
-          <w:sz w:val="28"/>
-          <w:szCs w:val="28"/>
-          <w:lang w:val="en-US"/>
-        </w:rPr>
-        <w:t>himself</w:t>
-      </w:r>
-      <w:proofErr w:type="gramEnd"/>
-      <w:r>
-        <w:rPr>
-          <w:sz w:val="28"/>
-          <w:szCs w:val="28"/>
-          <w:lang w:val="en-US"/>
-        </w:rPr>
-        <w:t xml:space="preserve"> in the videogame, using his signature car, “carfield”, along with it.</w:t>
+        <w:t>‘This is quite the unfortunate occurrence’, said the field. He decided to ignore the call at first, and picked himself in the videogame, using his signature car, “carfield”, along with it.</w:t>
       </w:r>
     </w:p>
     <w:p>
@@ -805,7 +780,23 @@
           <w:szCs w:val="28"/>
           <w:lang w:val="en-US"/>
         </w:rPr>
-        <w:t>However, while he was busy cooking up the NPC</w:t>
+        <w:t>However, while he was busy cooking</w:t>
+      </w:r>
+      <w:r>
+        <w:rPr>
+          <w:sz w:val="28"/>
+          <w:szCs w:val="28"/>
+          <w:lang w:val="en-US"/>
+        </w:rPr>
+        <w:t xml:space="preserve"> </w:t>
+      </w:r>
+      <w:r>
+        <w:rPr>
+          <w:sz w:val="28"/>
+          <w:szCs w:val="28"/>
+          <w:lang w:val="en-US"/>
+        </w:rPr>
+        <w:t>the NPC</w:t>
       </w:r>
       <w:r>
         <w:rPr>
@@ -897,7 +888,7 @@
           <w:szCs w:val="28"/>
           <w:lang w:val="en-US"/>
         </w:rPr>
-        <w:t xml:space="preserve"> was </w:t>
+        <w:t xml:space="preserve"> was covered up with cringe </w:t>
       </w:r>
       <w:r>
         <w:rPr>
@@ -906,7 +897,7 @@
           <w:lang w:val="en-US"/>
         </w:rPr>
         <w:lastRenderedPageBreak/>
-        <w:t>covered up with cringe messages.</w:t>
+        <w:t>messages.</w:t>
       </w:r>
       <w:r>
         <w:rPr>
@@ -1024,7 +1015,7 @@
                     </pic:cNvPicPr>
                   </pic:nvPicPr>
                   <pic:blipFill>
-                    <a:blip r:embed="rId6">
+                    <a:blip r:embed="rId7">
                       <a:extLst>
                         <a:ext uri="{28A0092B-C50C-407E-A947-70E740481C1C}">
                           <a14:useLocalDpi xmlns:a14="http://schemas.microsoft.com/office/drawing/2010/main" val="0"/>
@@ -1121,7 +1112,396 @@
           <w:szCs w:val="28"/>
           <w:lang w:val="en-US"/>
         </w:rPr>
-        <w:t xml:space="preserve"> He decided to kart for a little longer, the thoughts remaining inside of his head. </w:t>
+        <w:t xml:space="preserve"> He decided to</w:t>
+      </w:r>
+      <w:r>
+        <w:rPr>
+          <w:sz w:val="28"/>
+          <w:szCs w:val="28"/>
+          <w:lang w:val="en-US"/>
+        </w:rPr>
+        <w:t xml:space="preserve"> </w:t>
+      </w:r>
+      <w:proofErr w:type="spellStart"/>
+      <w:r>
+        <w:rPr>
+          <w:sz w:val="28"/>
+          <w:szCs w:val="28"/>
+          <w:lang w:val="en-US"/>
+        </w:rPr>
+        <w:t>garf</w:t>
+      </w:r>
+      <w:proofErr w:type="spellEnd"/>
+      <w:r>
+        <w:rPr>
+          <w:sz w:val="28"/>
+          <w:szCs w:val="28"/>
+          <w:lang w:val="en-US"/>
+        </w:rPr>
+        <w:t xml:space="preserve"> his </w:t>
+      </w:r>
+      <w:r>
+        <w:rPr>
+          <w:sz w:val="28"/>
+          <w:szCs w:val="28"/>
+          <w:lang w:val="en-US"/>
+        </w:rPr>
+        <w:t xml:space="preserve">kart for a little longer, </w:t>
+      </w:r>
+      <w:r>
+        <w:rPr>
+          <w:sz w:val="28"/>
+          <w:szCs w:val="28"/>
+          <w:lang w:val="en-US"/>
+        </w:rPr>
+        <w:t xml:space="preserve">but </w:t>
+      </w:r>
+      <w:r>
+        <w:rPr>
+          <w:sz w:val="28"/>
+          <w:szCs w:val="28"/>
+          <w:lang w:val="en-US"/>
+        </w:rPr>
+        <w:t>the thoughts remai</w:t>
+      </w:r>
+      <w:r>
+        <w:rPr>
+          <w:sz w:val="28"/>
+          <w:szCs w:val="28"/>
+          <w:lang w:val="en-US"/>
+        </w:rPr>
+        <w:t>ned inside of his head.</w:t>
+      </w:r>
+    </w:p>
+    <w:p>
+      <w:pPr>
+        <w:pStyle w:val="Heading1"/>
+        <w:jc w:val="center"/>
+        <w:rPr>
+          <w:lang w:val="en-GB"/>
+        </w:rPr>
+      </w:pPr>
+      <w:r>
+        <w:rPr>
+          <w:lang w:val="en-US"/>
+        </w:rPr>
+        <w:lastRenderedPageBreak/>
+        <w:t xml:space="preserve">2. how </w:t>
+      </w:r>
+      <w:proofErr w:type="spellStart"/>
+      <w:r>
+        <w:rPr>
+          <w:lang w:val="en-US"/>
+        </w:rPr>
+        <w:t>garfield</w:t>
+      </w:r>
+      <w:proofErr w:type="spellEnd"/>
+      <w:r>
+        <w:rPr>
+          <w:lang w:val="en-US"/>
+        </w:rPr>
+        <w:t xml:space="preserve"> became handsome</w:t>
+      </w:r>
+    </w:p>
+    <w:p>
+      <w:pPr>
+        <w:rPr>
+          <w:sz w:val="28"/>
+          <w:szCs w:val="28"/>
+          <w:lang w:val="en-GB"/>
+        </w:rPr>
+      </w:pPr>
+      <w:r>
+        <w:rPr>
+          <w:sz w:val="28"/>
+          <w:szCs w:val="28"/>
+          <w:lang w:val="en-GB"/>
+        </w:rPr>
+        <w:t>Garf went on and on, karting for another hour straight,</w:t>
+      </w:r>
+      <w:r>
+        <w:rPr>
+          <w:sz w:val="28"/>
+          <w:szCs w:val="28"/>
+          <w:lang w:val="en-GB"/>
+        </w:rPr>
+        <w:t xml:space="preserve"> going online</w:t>
+      </w:r>
+      <w:r>
+        <w:rPr>
+          <w:sz w:val="28"/>
+          <w:szCs w:val="28"/>
+          <w:lang w:val="en-GB"/>
+        </w:rPr>
+        <w:t xml:space="preserve"> as the fans of his epic gaming pc spun silently in the background. </w:t>
+      </w:r>
+      <w:r>
+        <w:rPr>
+          <w:sz w:val="28"/>
+          <w:szCs w:val="28"/>
+          <w:lang w:val="en-GB"/>
+        </w:rPr>
+        <w:t xml:space="preserve">He was totally gaming on his online opponents, making every unqualified garfer shake in their boots, and making them leave after the first race. </w:t>
+      </w:r>
+      <w:r>
+        <w:rPr>
+          <w:sz w:val="28"/>
+          <w:szCs w:val="28"/>
+          <w:lang w:val="en-GB"/>
+        </w:rPr>
+        <w:t xml:space="preserve">Eventually though, after a few more minutes, he could sense an audible noise from behind him. But it wasn’t the computer, nor was </w:t>
+      </w:r>
+      <w:proofErr w:type="gramStart"/>
+      <w:r>
+        <w:rPr>
+          <w:sz w:val="28"/>
+          <w:szCs w:val="28"/>
+          <w:lang w:val="en-GB"/>
+        </w:rPr>
+        <w:t>it</w:t>
+      </w:r>
+      <w:proofErr w:type="gramEnd"/>
+      <w:r>
+        <w:rPr>
+          <w:sz w:val="28"/>
+          <w:szCs w:val="28"/>
+          <w:lang w:val="en-GB"/>
+        </w:rPr>
+        <w:t xml:space="preserve"> Jon Garbuckle. Field knew this because Jawn left the establishment a while ago</w:t>
+      </w:r>
+      <w:r>
+        <w:rPr>
+          <w:sz w:val="28"/>
+          <w:szCs w:val="28"/>
+          <w:lang w:val="en-GB"/>
+        </w:rPr>
+        <w:t xml:space="preserve"> in order to get </w:t>
+      </w:r>
+      <w:proofErr w:type="spellStart"/>
+      <w:r>
+        <w:rPr>
+          <w:sz w:val="28"/>
+          <w:szCs w:val="28"/>
+          <w:lang w:val="en-GB"/>
+        </w:rPr>
+        <w:t>lasagen</w:t>
+      </w:r>
+      <w:proofErr w:type="spellEnd"/>
+      <w:r>
+        <w:rPr>
+          <w:sz w:val="28"/>
+          <w:szCs w:val="28"/>
+          <w:lang w:val="en-GB"/>
+        </w:rPr>
+        <w:t xml:space="preserve"> ingredients</w:t>
+      </w:r>
+      <w:r>
+        <w:rPr>
+          <w:sz w:val="28"/>
+          <w:szCs w:val="28"/>
+          <w:lang w:val="en-GB"/>
+        </w:rPr>
+        <w:t xml:space="preserve">. He peeked behind him, interrupting his garfing session once again, much to his inner despair. But he saw nothing. Only the ordinary solid objects that were always inside of the room. He just had to investigate further though, as gar felid would not let this minor mishap slide. He fell out of his </w:t>
+      </w:r>
+      <w:proofErr w:type="spellStart"/>
+      <w:r>
+        <w:rPr>
+          <w:sz w:val="28"/>
+          <w:szCs w:val="28"/>
+          <w:lang w:val="en-GB"/>
+        </w:rPr>
+        <w:t>lazybox</w:t>
+      </w:r>
+      <w:proofErr w:type="spellEnd"/>
+      <w:r>
+        <w:rPr>
+          <w:sz w:val="28"/>
+          <w:szCs w:val="28"/>
+          <w:lang w:val="en-GB"/>
+        </w:rPr>
+        <w:t xml:space="preserve"> x </w:t>
+      </w:r>
+      <w:proofErr w:type="spellStart"/>
+      <w:r>
+        <w:rPr>
+          <w:sz w:val="28"/>
+          <w:szCs w:val="28"/>
+          <w:lang w:val="en-GB"/>
+        </w:rPr>
+        <w:t>garfield</w:t>
+      </w:r>
+      <w:proofErr w:type="spellEnd"/>
+      <w:r>
+        <w:rPr>
+          <w:sz w:val="28"/>
+          <w:szCs w:val="28"/>
+          <w:lang w:val="en-GB"/>
+        </w:rPr>
+        <w:t xml:space="preserve"> movie </w:t>
+      </w:r>
+      <w:proofErr w:type="spellStart"/>
+      <w:r>
+        <w:rPr>
+          <w:sz w:val="28"/>
+          <w:szCs w:val="28"/>
+          <w:lang w:val="en-GB"/>
+        </w:rPr>
+        <w:t>garfiedl</w:t>
+      </w:r>
+      <w:proofErr w:type="spellEnd"/>
+      <w:r>
+        <w:rPr>
+          <w:sz w:val="28"/>
+          <w:szCs w:val="28"/>
+          <w:lang w:val="en-GB"/>
+        </w:rPr>
+        <w:t xml:space="preserve"> gaming chair, and stumbled towards the exit of the room, seeing if there was any individual other than Jon present inside of the house.</w:t>
+      </w:r>
+      <w:r>
+        <w:rPr>
+          <w:sz w:val="28"/>
+          <w:szCs w:val="28"/>
+          <w:lang w:val="en-GB"/>
+        </w:rPr>
+        <w:t xml:space="preserve"> He managed to open the door, and checked out the hallway to see what was up, but no one showed up. He stood and looked around for a little longer, but he could feel his legs trembling. His sixth sense was obviously experiencing a lack of Garfield Kart dopamine. When a minute passed, he decided to close the door, and continue his garfing by stumbling back into the general direction of his computer’s location. However, </w:t>
+      </w:r>
+      <w:proofErr w:type="spellStart"/>
+      <w:r>
+        <w:rPr>
+          <w:sz w:val="28"/>
+          <w:szCs w:val="28"/>
+          <w:lang w:val="en-GB"/>
+        </w:rPr>
+        <w:t>Garfoiled</w:t>
+      </w:r>
+      <w:proofErr w:type="spellEnd"/>
+      <w:r>
+        <w:rPr>
+          <w:sz w:val="28"/>
+          <w:szCs w:val="28"/>
+          <w:lang w:val="en-GB"/>
+        </w:rPr>
+        <w:t xml:space="preserve"> got </w:t>
+      </w:r>
+      <w:proofErr w:type="spellStart"/>
+      <w:r>
+        <w:rPr>
+          <w:sz w:val="28"/>
+          <w:szCs w:val="28"/>
+          <w:lang w:val="en-GB"/>
+        </w:rPr>
+        <w:t>jumpscared</w:t>
+      </w:r>
+      <w:proofErr w:type="spellEnd"/>
+      <w:r>
+        <w:rPr>
+          <w:sz w:val="28"/>
+          <w:szCs w:val="28"/>
+          <w:lang w:val="en-GB"/>
+        </w:rPr>
+        <w:t xml:space="preserve"> hard when he realized something. There was a certain entity in the left corner of the room. He quickly turned around, immediately using his garfing senses that there was something horribly wrong.</w:t>
+      </w:r>
+      <w:r>
+        <w:rPr>
+          <w:sz w:val="28"/>
+          <w:szCs w:val="28"/>
+          <w:lang w:val="en-GB"/>
+        </w:rPr>
+        <w:br/>
+        <w:t>‘</w:t>
+      </w:r>
+      <w:r>
+        <w:rPr>
+          <w:rFonts w:cs="Arial"/>
+          <w:i/>
+          <w:iCs/>
+          <w:color w:val="000000"/>
+          <w:sz w:val="28"/>
+          <w:szCs w:val="28"/>
+          <w:shd w:val="clear" w:color="auto" w:fill="FFFFFF"/>
+        </w:rPr>
+        <w:t>Zdravstvuite (Здравствуйт</w:t>
+      </w:r>
+      <w:r>
+        <w:rPr>
+          <w:rFonts w:cs="Arial"/>
+          <w:i/>
+          <w:iCs/>
+          <w:color w:val="000000"/>
+          <w:sz w:val="28"/>
+          <w:szCs w:val="28"/>
+          <w:shd w:val="clear" w:color="auto" w:fill="FFFFFF"/>
+          <w:lang w:val="en-GB"/>
+        </w:rPr>
+        <w:t>), Garfield.</w:t>
+      </w:r>
+      <w:r>
+        <w:rPr>
+          <w:sz w:val="28"/>
+          <w:szCs w:val="28"/>
+          <w:lang w:val="en-GB"/>
+        </w:rPr>
+        <w:t>’</w:t>
+      </w:r>
+      <w:r>
+        <w:rPr>
+          <w:sz w:val="28"/>
+          <w:szCs w:val="28"/>
+          <w:lang w:val="en-GB"/>
+        </w:rPr>
+        <w:br/>
+        <w:t xml:space="preserve">The identity revealed itself in </w:t>
+      </w:r>
+      <w:proofErr w:type="spellStart"/>
+      <w:r>
+        <w:rPr>
+          <w:sz w:val="28"/>
+          <w:szCs w:val="28"/>
+          <w:lang w:val="en-GB"/>
+        </w:rPr>
+        <w:t>garfoiedls</w:t>
+      </w:r>
+      <w:proofErr w:type="spellEnd"/>
+      <w:r>
+        <w:rPr>
+          <w:sz w:val="28"/>
+          <w:szCs w:val="28"/>
+          <w:lang w:val="en-GB"/>
+        </w:rPr>
+        <w:t xml:space="preserve"> full vision. When the orange feline looked up, he saw a tall figure. At least, compared to hi</w:t>
+      </w:r>
+      <w:r>
+        <w:rPr>
+          <w:sz w:val="28"/>
+          <w:szCs w:val="28"/>
+          <w:lang w:val="en-GB"/>
+        </w:rPr>
+        <w:t>s 3-foot self</w:t>
+      </w:r>
+      <w:r>
+        <w:rPr>
+          <w:sz w:val="28"/>
+          <w:szCs w:val="28"/>
+          <w:lang w:val="en-GB"/>
+        </w:rPr>
+        <w:t>. A woman with a short trench coat, orange shawl and a Russian fur hat</w:t>
+      </w:r>
+      <w:r>
+        <w:rPr>
+          <w:sz w:val="28"/>
+          <w:szCs w:val="28"/>
+          <w:lang w:val="en-GB"/>
+        </w:rPr>
+        <w:t xml:space="preserve"> was standing there, leaning against the wall as she looked him right in the eyes. Her blonde shining hair was very long and admirable.</w:t>
+      </w:r>
+      <w:r>
+        <w:rPr>
+          <w:sz w:val="28"/>
+          <w:szCs w:val="28"/>
+          <w:lang w:val="en-GB"/>
+        </w:rPr>
+        <w:br/>
+        <w:t xml:space="preserve">‘Damn, white, blonde female specimen jumpscare’, said the field right in front of the </w:t>
       </w:r>
     </w:p>
     <w:sectPr>
@@ -2356,4 +2736,16 @@
     </a:ext>
   </a:extLst>
 </a:theme>
+</file>
+
+<file path=customXml/item1.xml><?xml version="1.0" encoding="utf-8"?>
+<b:Sources xmlns:b="http://schemas.openxmlformats.org/officeDocument/2006/bibliography" xmlns="http://schemas.openxmlformats.org/officeDocument/2006/bibliography" SelectedStyle="\APASixthEditionOfficeOnline.xsl" StyleName="APA" Version="6"/>
+</file>
+
+<file path=customXml/itemProps1.xml><?xml version="1.0" encoding="utf-8"?>
+<ds:datastoreItem xmlns:ds="http://schemas.openxmlformats.org/officeDocument/2006/customXml" ds:itemID="{54697204-257B-4A31-8BFA-21D695337229}">
+  <ds:schemaRefs>
+    <ds:schemaRef ds:uri="http://schemas.openxmlformats.org/officeDocument/2006/bibliography"/>
+  </ds:schemaRefs>
+</ds:datastoreItem>
 </file>
</xml_diff>